<commit_message>
31.10.16 R1.01 Fixed Mime Content-Type bug. Removed content type Application/as400 from AutoAssets/Handler/Directory.
</commit_message>
<xml_diff>
--- a/AUApp/doku/Erweiterung der AON AS400 Repository CGIV1.0.docx
+++ b/AUApp/doku/Erweiterung der AON AS400 Repository CGIV1.0.docx
@@ -256,6 +256,8 @@
         </w:rPr>
       </w:pPr>
     </w:p>
+    <w:bookmarkStart w:id="1" w:name="_GoBack"/>
+    <w:bookmarkEnd w:id="1"/>
     <w:p>
       <w:pPr>
         <w:pStyle w:val="Verzeichnis1"/>
@@ -288,7 +290,7 @@
         </w:rPr>
         <w:fldChar w:fldCharType="separate"/>
       </w:r>
-      <w:hyperlink w:anchor="_Toc463272774" w:history="1">
+      <w:hyperlink w:anchor="_Toc465062886" w:history="1">
         <w:r>
           <w:rPr>
             <w:rStyle w:val="Hyperlink"/>
@@ -328,7 +330,7 @@
           <w:rPr>
             <w:webHidden/>
           </w:rPr>
-          <w:instrText xml:space="preserve"> PAGEREF _Toc463272774 \h </w:instrText>
+          <w:instrText xml:space="preserve"> PAGEREF _Toc465062886 \h </w:instrText>
         </w:r>
         <w:r>
           <w:rPr>
@@ -366,7 +368,7 @@
           <w:lang w:eastAsia="de-DE"/>
         </w:rPr>
       </w:pPr>
-      <w:hyperlink w:anchor="_Toc463272775" w:history="1">
+      <w:hyperlink w:anchor="_Toc465062887" w:history="1">
         <w:r>
           <w:rPr>
             <w:rStyle w:val="Hyperlink"/>
@@ -407,7 +409,7 @@
           <w:rPr>
             <w:webHidden/>
           </w:rPr>
-          <w:instrText xml:space="preserve"> PAGEREF _Toc463272775 \h </w:instrText>
+          <w:instrText xml:space="preserve"> PAGEREF _Toc465062887 \h </w:instrText>
         </w:r>
         <w:r>
           <w:rPr>
@@ -447,7 +449,7 @@
           <w:lang w:eastAsia="de-DE"/>
         </w:rPr>
       </w:pPr>
-      <w:hyperlink w:anchor="_Toc463272776" w:history="1">
+      <w:hyperlink w:anchor="_Toc465062888" w:history="1">
         <w:r>
           <w:rPr>
             <w:rStyle w:val="Hyperlink"/>
@@ -485,7 +487,7 @@
           <w:rPr>
             <w:webHidden/>
           </w:rPr>
-          <w:instrText xml:space="preserve"> PAGEREF _Toc463272776 \h </w:instrText>
+          <w:instrText xml:space="preserve"> PAGEREF _Toc465062888 \h </w:instrText>
         </w:r>
         <w:r>
           <w:rPr>
@@ -523,7 +525,7 @@
           <w:lang w:eastAsia="de-DE"/>
         </w:rPr>
       </w:pPr>
-      <w:hyperlink w:anchor="_Toc463272777" w:history="1">
+      <w:hyperlink w:anchor="_Toc465062889" w:history="1">
         <w:r>
           <w:rPr>
             <w:rStyle w:val="Hyperlink"/>
@@ -544,7 +546,7 @@
           <w:rPr>
             <w:rStyle w:val="Hyperlink"/>
           </w:rPr>
-          <w:t>Analyse der Input- Output Benutzung</w:t>
+          <w:t>„Nur“-Input und „Nur“-Output Analyse.</w:t>
         </w:r>
         <w:r>
           <w:rPr>
@@ -562,7 +564,7 @@
           <w:rPr>
             <w:webHidden/>
           </w:rPr>
-          <w:instrText xml:space="preserve"> PAGEREF _Toc463272777 \h </w:instrText>
+          <w:instrText xml:space="preserve"> PAGEREF _Toc465062889 \h </w:instrText>
         </w:r>
         <w:r>
           <w:rPr>
@@ -600,7 +602,7 @@
           <w:lang w:eastAsia="de-DE"/>
         </w:rPr>
       </w:pPr>
-      <w:hyperlink w:anchor="_Toc463272778" w:history="1">
+      <w:hyperlink w:anchor="_Toc465062890" w:history="1">
         <w:r>
           <w:rPr>
             <w:rStyle w:val="Hyperlink"/>
@@ -621,7 +623,7 @@
           <w:rPr>
             <w:rStyle w:val="Hyperlink"/>
           </w:rPr>
-          <w:t>Aufbau der Tabellen „type“ und „fieldtofield“</w:t>
+          <w:t>Aufbau der Tabellen „Types“ und „Field to fields“</w:t>
         </w:r>
         <w:r>
           <w:rPr>
@@ -639,7 +641,7 @@
           <w:rPr>
             <w:webHidden/>
           </w:rPr>
-          <w:instrText xml:space="preserve"> PAGEREF _Toc463272778 \h </w:instrText>
+          <w:instrText xml:space="preserve"> PAGEREF _Toc465062890 \h </w:instrText>
         </w:r>
         <w:r>
           <w:rPr>
@@ -679,7 +681,7 @@
           <w:lang w:eastAsia="de-DE"/>
         </w:rPr>
       </w:pPr>
-      <w:hyperlink w:anchor="_Toc463272779" w:history="1">
+      <w:hyperlink w:anchor="_Toc465062891" w:history="1">
         <w:r>
           <w:rPr>
             <w:rStyle w:val="Hyperlink"/>
@@ -699,7 +701,7 @@
           <w:rPr>
             <w:rStyle w:val="Hyperlink"/>
           </w:rPr>
-          <w:t>Aufbau der Tabelle „type“</w:t>
+          <w:t>Aufbau der Tabelle „Types“</w:t>
         </w:r>
         <w:r>
           <w:rPr>
@@ -717,7 +719,7 @@
           <w:rPr>
             <w:webHidden/>
           </w:rPr>
-          <w:instrText xml:space="preserve"> PAGEREF _Toc463272779 \h </w:instrText>
+          <w:instrText xml:space="preserve"> PAGEREF _Toc465062891 \h </w:instrText>
         </w:r>
         <w:r>
           <w:rPr>
@@ -757,7 +759,7 @@
           <w:lang w:eastAsia="de-DE"/>
         </w:rPr>
       </w:pPr>
-      <w:hyperlink w:anchor="_Toc463272780" w:history="1">
+      <w:hyperlink w:anchor="_Toc465062892" w:history="1">
         <w:r>
           <w:rPr>
             <w:rStyle w:val="Hyperlink"/>
@@ -777,7 +779,7 @@
           <w:rPr>
             <w:rStyle w:val="Hyperlink"/>
           </w:rPr>
-          <w:t>Aufbau der Tabelle „fieldtofield“</w:t>
+          <w:t>Aufbau der Tabelle „Field to fields“</w:t>
         </w:r>
         <w:r>
           <w:rPr>
@@ -795,7 +797,7 @@
           <w:rPr>
             <w:webHidden/>
           </w:rPr>
-          <w:instrText xml:space="preserve"> PAGEREF _Toc463272780 \h </w:instrText>
+          <w:instrText xml:space="preserve"> PAGEREF _Toc465062892 \h </w:instrText>
         </w:r>
         <w:r>
           <w:rPr>
@@ -833,7 +835,7 @@
           <w:lang w:eastAsia="de-DE"/>
         </w:rPr>
       </w:pPr>
-      <w:hyperlink w:anchor="_Toc463272781" w:history="1">
+      <w:hyperlink w:anchor="_Toc465062893" w:history="1">
         <w:r>
           <w:rPr>
             <w:rStyle w:val="Hyperlink"/>
@@ -874,7 +876,7 @@
           <w:rPr>
             <w:webHidden/>
           </w:rPr>
-          <w:instrText xml:space="preserve"> PAGEREF _Toc463272781 \h </w:instrText>
+          <w:instrText xml:space="preserve"> PAGEREF _Toc465062893 \h </w:instrText>
         </w:r>
         <w:r>
           <w:rPr>
@@ -914,7 +916,7 @@
           <w:lang w:eastAsia="de-DE"/>
         </w:rPr>
       </w:pPr>
-      <w:hyperlink w:anchor="_Toc463272782" w:history="1">
+      <w:hyperlink w:anchor="_Toc465062894" w:history="1">
         <w:r>
           <w:rPr>
             <w:rStyle w:val="Hyperlink"/>
@@ -952,7 +954,7 @@
           <w:rPr>
             <w:webHidden/>
           </w:rPr>
-          <w:instrText xml:space="preserve"> PAGEREF _Toc463272782 \h </w:instrText>
+          <w:instrText xml:space="preserve"> PAGEREF _Toc465062894 \h </w:instrText>
         </w:r>
         <w:r>
           <w:rPr>
@@ -992,7 +994,7 @@
           <w:lang w:eastAsia="de-DE"/>
         </w:rPr>
       </w:pPr>
-      <w:hyperlink w:anchor="_Toc463272783" w:history="1">
+      <w:hyperlink w:anchor="_Toc465062895" w:history="1">
         <w:r>
           <w:rPr>
             <w:rStyle w:val="Hyperlink"/>
@@ -1012,7 +1014,7 @@
           <w:rPr>
             <w:rStyle w:val="Hyperlink"/>
           </w:rPr>
-          <w:t>Die Zwischentabelle „f_type_d“</w:t>
+          <w:t>Die Zwischen-Tabelle: „f_type“</w:t>
         </w:r>
         <w:r>
           <w:rPr>
@@ -1030,7 +1032,7 @@
           <w:rPr>
             <w:webHidden/>
           </w:rPr>
-          <w:instrText xml:space="preserve"> PAGEREF _Toc463272783 \h </w:instrText>
+          <w:instrText xml:space="preserve"> PAGEREF _Toc465062895 \h </w:instrText>
         </w:r>
         <w:r>
           <w:rPr>
@@ -1048,240 +1050,6 @@
             <w:webHidden/>
           </w:rPr>
           <w:t>10</w:t>
-        </w:r>
-        <w:r>
-          <w:rPr>
-            <w:webHidden/>
-          </w:rPr>
-          <w:fldChar w:fldCharType="end"/>
-        </w:r>
-      </w:hyperlink>
-    </w:p>
-    <w:p>
-      <w:pPr>
-        <w:pStyle w:val="Verzeichnis2"/>
-        <w:tabs>
-          <w:tab w:val="left" w:pos="1320"/>
-        </w:tabs>
-        <w:rPr>
-          <w:rFonts w:asciiTheme="minorHAnsi" w:eastAsiaTheme="minorEastAsia" w:hAnsiTheme="minorHAnsi" w:cstheme="minorBidi"/>
-          <w:sz w:val="22"/>
-          <w:szCs w:val="22"/>
-          <w:lang w:eastAsia="de-DE"/>
-        </w:rPr>
-      </w:pPr>
-      <w:hyperlink w:anchor="_Toc463272784" w:history="1">
-        <w:r>
-          <w:rPr>
-            <w:rStyle w:val="Hyperlink"/>
-          </w:rPr>
-          <w:t>5.3</w:t>
-        </w:r>
-        <w:r>
-          <w:rPr>
-            <w:rFonts w:asciiTheme="minorHAnsi" w:eastAsiaTheme="minorEastAsia" w:hAnsiTheme="minorHAnsi" w:cstheme="minorBidi"/>
-            <w:sz w:val="22"/>
-            <w:szCs w:val="22"/>
-            <w:lang w:eastAsia="de-DE"/>
-          </w:rPr>
-          <w:tab/>
-        </w:r>
-        <w:r>
-          <w:rPr>
-            <w:rStyle w:val="Hyperlink"/>
-          </w:rPr>
-          <w:t>Die Zwischen-Tabelle: „f_type_r“</w:t>
-        </w:r>
-        <w:r>
-          <w:rPr>
-            <w:webHidden/>
-          </w:rPr>
-          <w:tab/>
-        </w:r>
-        <w:r>
-          <w:rPr>
-            <w:webHidden/>
-          </w:rPr>
-          <w:fldChar w:fldCharType="begin"/>
-        </w:r>
-        <w:r>
-          <w:rPr>
-            <w:webHidden/>
-          </w:rPr>
-          <w:instrText xml:space="preserve"> PAGEREF _Toc463272784 \h </w:instrText>
-        </w:r>
-        <w:r>
-          <w:rPr>
-            <w:webHidden/>
-          </w:rPr>
-        </w:r>
-        <w:r>
-          <w:rPr>
-            <w:webHidden/>
-          </w:rPr>
-          <w:fldChar w:fldCharType="separate"/>
-        </w:r>
-        <w:r>
-          <w:rPr>
-            <w:webHidden/>
-          </w:rPr>
-          <w:t>10</w:t>
-        </w:r>
-        <w:r>
-          <w:rPr>
-            <w:webHidden/>
-          </w:rPr>
-          <w:fldChar w:fldCharType="end"/>
-        </w:r>
-      </w:hyperlink>
-    </w:p>
-    <w:p>
-      <w:pPr>
-        <w:pStyle w:val="Verzeichnis2"/>
-        <w:tabs>
-          <w:tab w:val="left" w:pos="1320"/>
-        </w:tabs>
-        <w:rPr>
-          <w:rFonts w:asciiTheme="minorHAnsi" w:eastAsiaTheme="minorEastAsia" w:hAnsiTheme="minorHAnsi" w:cstheme="minorBidi"/>
-          <w:sz w:val="22"/>
-          <w:szCs w:val="22"/>
-          <w:lang w:eastAsia="de-DE"/>
-        </w:rPr>
-      </w:pPr>
-      <w:hyperlink w:anchor="_Toc463272785" w:history="1">
-        <w:r>
-          <w:rPr>
-            <w:rStyle w:val="Hyperlink"/>
-          </w:rPr>
-          <w:t>5.4</w:t>
-        </w:r>
-        <w:r>
-          <w:rPr>
-            <w:rFonts w:asciiTheme="minorHAnsi" w:eastAsiaTheme="minorEastAsia" w:hAnsiTheme="minorHAnsi" w:cstheme="minorBidi"/>
-            <w:sz w:val="22"/>
-            <w:szCs w:val="22"/>
-            <w:lang w:eastAsia="de-DE"/>
-          </w:rPr>
-          <w:tab/>
-        </w:r>
-        <w:r>
-          <w:rPr>
-            <w:rStyle w:val="Hyperlink"/>
-          </w:rPr>
-          <w:t>Die Zwischen-Tabelle: „f_type“</w:t>
-        </w:r>
-        <w:r>
-          <w:rPr>
-            <w:webHidden/>
-          </w:rPr>
-          <w:tab/>
-        </w:r>
-        <w:r>
-          <w:rPr>
-            <w:webHidden/>
-          </w:rPr>
-          <w:fldChar w:fldCharType="begin"/>
-        </w:r>
-        <w:r>
-          <w:rPr>
-            <w:webHidden/>
-          </w:rPr>
-          <w:instrText xml:space="preserve"> PAGEREF _Toc463272785 \h </w:instrText>
-        </w:r>
-        <w:r>
-          <w:rPr>
-            <w:webHidden/>
-          </w:rPr>
-        </w:r>
-        <w:r>
-          <w:rPr>
-            <w:webHidden/>
-          </w:rPr>
-          <w:fldChar w:fldCharType="separate"/>
-        </w:r>
-        <w:r>
-          <w:rPr>
-            <w:webHidden/>
-          </w:rPr>
-          <w:t>11</w:t>
-        </w:r>
-        <w:r>
-          <w:rPr>
-            <w:webHidden/>
-          </w:rPr>
-          <w:fldChar w:fldCharType="end"/>
-        </w:r>
-      </w:hyperlink>
-    </w:p>
-    <w:p>
-      <w:pPr>
-        <w:pStyle w:val="Verzeichnis2"/>
-        <w:tabs>
-          <w:tab w:val="left" w:pos="1320"/>
-        </w:tabs>
-        <w:rPr>
-          <w:rFonts w:asciiTheme="minorHAnsi" w:eastAsiaTheme="minorEastAsia" w:hAnsiTheme="minorHAnsi" w:cstheme="minorBidi"/>
-          <w:sz w:val="22"/>
-          <w:szCs w:val="22"/>
-          <w:lang w:eastAsia="de-DE"/>
-        </w:rPr>
-      </w:pPr>
-      <w:hyperlink w:anchor="_Toc463272786" w:history="1">
-        <w:r>
-          <w:rPr>
-            <w:rStyle w:val="Hyperlink"/>
-          </w:rPr>
-          <w:t>5.5</w:t>
-        </w:r>
-        <w:r>
-          <w:rPr>
-            <w:rFonts w:asciiTheme="minorHAnsi" w:eastAsiaTheme="minorEastAsia" w:hAnsiTheme="minorHAnsi" w:cstheme="minorBidi"/>
-            <w:sz w:val="22"/>
-            <w:szCs w:val="22"/>
-            <w:lang w:eastAsia="de-DE"/>
-          </w:rPr>
-          <w:tab/>
-        </w:r>
-        <w:r>
-          <w:rPr>
-            <w:rStyle w:val="Hyperlink"/>
-          </w:rPr>
-          <w:t>Die Zwischen-Tabelle „f_type“</w:t>
-        </w:r>
-        <w:r>
-          <w:rPr>
-            <w:webHidden/>
-          </w:rPr>
-          <w:tab/>
-        </w:r>
-        <w:r>
-          <w:rPr>
-            <w:webHidden/>
-          </w:rPr>
-          <w:fldChar w:fldCharType="begin"/>
-        </w:r>
-        <w:r>
-          <w:rPr>
-            <w:webHidden/>
-          </w:rPr>
-          <w:instrText xml:space="preserve"> PAGEREF _Toc463272786 \h </w:instrText>
-        </w:r>
-        <w:r>
-          <w:rPr>
-            <w:webHidden/>
-          </w:rPr>
-        </w:r>
-        <w:r>
-          <w:rPr>
-            <w:webHidden/>
-          </w:rPr>
-          <w:fldChar w:fldCharType="separate"/>
-        </w:r>
-        <w:r>
-          <w:rPr>
-            <w:webHidden/>
-          </w:rPr>
-          <w:t>11</w:t>
         </w:r>
         <w:r>
           <w:rPr>
@@ -1302,7 +1070,7 @@
           <w:lang w:eastAsia="de-DE"/>
         </w:rPr>
       </w:pPr>
-      <w:hyperlink w:anchor="_Toc463272787" w:history="1">
+      <w:hyperlink w:anchor="_Toc465062896" w:history="1">
         <w:r>
           <w:rPr>
             <w:rStyle w:val="Hyperlink"/>
@@ -1342,7 +1110,7 @@
           <w:rPr>
             <w:webHidden/>
           </w:rPr>
-          <w:instrText xml:space="preserve"> PAGEREF _Toc463272787 \h </w:instrText>
+          <w:instrText xml:space="preserve"> PAGEREF _Toc465062896 \h </w:instrText>
         </w:r>
         <w:r>
           <w:rPr>
@@ -1359,7 +1127,7 @@
           <w:rPr>
             <w:webHidden/>
           </w:rPr>
-          <w:t>12</w:t>
+          <w:t>11</w:t>
         </w:r>
         <w:r>
           <w:rPr>
@@ -1382,7 +1150,7 @@
           <w:lang w:eastAsia="de-DE"/>
         </w:rPr>
       </w:pPr>
-      <w:hyperlink w:anchor="_Toc463272788" w:history="1">
+      <w:hyperlink w:anchor="_Toc465062897" w:history="1">
         <w:r>
           <w:rPr>
             <w:rStyle w:val="Hyperlink"/>
@@ -1420,7 +1188,7 @@
           <w:rPr>
             <w:webHidden/>
           </w:rPr>
-          <w:instrText xml:space="preserve"> PAGEREF _Toc463272788 \h </w:instrText>
+          <w:instrText xml:space="preserve"> PAGEREF _Toc465062897 \h </w:instrText>
         </w:r>
         <w:r>
           <w:rPr>
@@ -1437,7 +1205,7 @@
           <w:rPr>
             <w:webHidden/>
           </w:rPr>
-          <w:t>12</w:t>
+          <w:t>11</w:t>
         </w:r>
         <w:r>
           <w:rPr>
@@ -1460,7 +1228,7 @@
           <w:lang w:eastAsia="de-DE"/>
         </w:rPr>
       </w:pPr>
-      <w:hyperlink w:anchor="_Toc463272789" w:history="1">
+      <w:hyperlink w:anchor="_Toc465062898" w:history="1">
         <w:r>
           <w:rPr>
             <w:rStyle w:val="Hyperlink"/>
@@ -1480,7 +1248,7 @@
           <w:rPr>
             <w:rStyle w:val="Hyperlink"/>
           </w:rPr>
-          <w:t>Selektion des Rekords</w:t>
+          <w:t>Selektion des Records</w:t>
         </w:r>
         <w:r>
           <w:rPr>
@@ -1498,7 +1266,7 @@
           <w:rPr>
             <w:webHidden/>
           </w:rPr>
-          <w:instrText xml:space="preserve"> PAGEREF _Toc463272789 \h </w:instrText>
+          <w:instrText xml:space="preserve"> PAGEREF _Toc465062898 \h </w:instrText>
         </w:r>
         <w:r>
           <w:rPr>
@@ -1515,7 +1283,7 @@
           <w:rPr>
             <w:webHidden/>
           </w:rPr>
-          <w:t>12</w:t>
+          <w:t>11</w:t>
         </w:r>
         <w:r>
           <w:rPr>
@@ -1538,7 +1306,7 @@
           <w:lang w:eastAsia="de-DE"/>
         </w:rPr>
       </w:pPr>
-      <w:hyperlink w:anchor="_Toc463272790" w:history="1">
+      <w:hyperlink w:anchor="_Toc465062899" w:history="1">
         <w:r>
           <w:rPr>
             <w:rStyle w:val="Hyperlink"/>
@@ -1576,7 +1344,7 @@
           <w:rPr>
             <w:webHidden/>
           </w:rPr>
-          <w:instrText xml:space="preserve"> PAGEREF _Toc463272790 \h </w:instrText>
+          <w:instrText xml:space="preserve"> PAGEREF _Toc465062899 \h </w:instrText>
         </w:r>
         <w:r>
           <w:rPr>
@@ -1593,7 +1361,7 @@
           <w:rPr>
             <w:webHidden/>
           </w:rPr>
-          <w:t>12</w:t>
+          <w:t>11</w:t>
         </w:r>
         <w:r>
           <w:rPr>
@@ -1616,7 +1384,7 @@
           <w:lang w:eastAsia="de-DE"/>
         </w:rPr>
       </w:pPr>
-      <w:hyperlink w:anchor="_Toc463272791" w:history="1">
+      <w:hyperlink w:anchor="_Toc465062900" w:history="1">
         <w:r>
           <w:rPr>
             <w:rStyle w:val="Hyperlink"/>
@@ -1654,7 +1422,7 @@
           <w:rPr>
             <w:webHidden/>
           </w:rPr>
-          <w:instrText xml:space="preserve"> PAGEREF _Toc463272791 \h </w:instrText>
+          <w:instrText xml:space="preserve"> PAGEREF _Toc465062900 \h </w:instrText>
         </w:r>
         <w:r>
           <w:rPr>
@@ -1671,7 +1439,7 @@
           <w:rPr>
             <w:webHidden/>
           </w:rPr>
-          <w:t>12</w:t>
+          <w:t>11</w:t>
         </w:r>
         <w:r>
           <w:rPr>
@@ -1694,7 +1462,7 @@
           <w:lang w:eastAsia="de-DE"/>
         </w:rPr>
       </w:pPr>
-      <w:hyperlink w:anchor="_Toc463272792" w:history="1">
+      <w:hyperlink w:anchor="_Toc465062901" w:history="1">
         <w:r>
           <w:rPr>
             <w:rStyle w:val="Hyperlink"/>
@@ -1732,7 +1500,7 @@
           <w:rPr>
             <w:webHidden/>
           </w:rPr>
-          <w:instrText xml:space="preserve"> PAGEREF _Toc463272792 \h </w:instrText>
+          <w:instrText xml:space="preserve"> PAGEREF _Toc465062901 \h </w:instrText>
         </w:r>
         <w:r>
           <w:rPr>
@@ -1749,7 +1517,7 @@
           <w:rPr>
             <w:webHidden/>
           </w:rPr>
-          <w:t>13</w:t>
+          <w:t>12</w:t>
         </w:r>
         <w:r>
           <w:rPr>
@@ -1772,7 +1540,7 @@
           <w:lang w:eastAsia="de-DE"/>
         </w:rPr>
       </w:pPr>
-      <w:hyperlink w:anchor="_Toc463272793" w:history="1">
+      <w:hyperlink w:anchor="_Toc465062902" w:history="1">
         <w:r>
           <w:rPr>
             <w:rStyle w:val="Hyperlink"/>
@@ -1792,7 +1560,7 @@
           <w:rPr>
             <w:rStyle w:val="Hyperlink"/>
           </w:rPr>
-          <w:t>Aufbau und Benutzung der Tabelle „exclude_pgm</w:t>
+          <w:t>Aufbau und Benutzung der Tabelle „Exclude Programs“</w:t>
         </w:r>
         <w:r>
           <w:rPr>
@@ -1810,7 +1578,7 @@
           <w:rPr>
             <w:webHidden/>
           </w:rPr>
-          <w:instrText xml:space="preserve"> PAGEREF _Toc463272793 \h </w:instrText>
+          <w:instrText xml:space="preserve"> PAGEREF _Toc465062902 \h </w:instrText>
         </w:r>
         <w:r>
           <w:rPr>
@@ -1827,7 +1595,7 @@
           <w:rPr>
             <w:webHidden/>
           </w:rPr>
-          <w:t>13</w:t>
+          <w:t>12</w:t>
         </w:r>
         <w:r>
           <w:rPr>
@@ -1848,7 +1616,7 @@
           <w:lang w:eastAsia="de-DE"/>
         </w:rPr>
       </w:pPr>
-      <w:hyperlink w:anchor="_Toc463272794" w:history="1">
+      <w:hyperlink w:anchor="_Toc465062903" w:history="1">
         <w:r>
           <w:rPr>
             <w:rStyle w:val="Hyperlink"/>
@@ -1889,7 +1657,7 @@
           <w:rPr>
             <w:webHidden/>
           </w:rPr>
-          <w:instrText xml:space="preserve"> PAGEREF _Toc463272794 \h </w:instrText>
+          <w:instrText xml:space="preserve"> PAGEREF _Toc465062903 \h </w:instrText>
         </w:r>
         <w:r>
           <w:rPr>
@@ -1906,7 +1674,7 @@
           <w:rPr>
             <w:webHidden/>
           </w:rPr>
-          <w:t>14</w:t>
+          <w:t>13</w:t>
         </w:r>
         <w:r>
           <w:rPr>
@@ -1929,7 +1697,7 @@
           <w:lang w:eastAsia="de-DE"/>
         </w:rPr>
       </w:pPr>
-      <w:hyperlink w:anchor="_Toc463272795" w:history="1">
+      <w:hyperlink w:anchor="_Toc465062904" w:history="1">
         <w:r>
           <w:rPr>
             <w:rStyle w:val="Hyperlink"/>
@@ -1967,7 +1735,7 @@
           <w:rPr>
             <w:webHidden/>
           </w:rPr>
-          <w:instrText xml:space="preserve"> PAGEREF _Toc463272795 \h </w:instrText>
+          <w:instrText xml:space="preserve"> PAGEREF _Toc465062904 \h </w:instrText>
         </w:r>
         <w:r>
           <w:rPr>
@@ -1984,7 +1752,7 @@
           <w:rPr>
             <w:webHidden/>
           </w:rPr>
-          <w:t>14</w:t>
+          <w:t>13</w:t>
         </w:r>
         <w:r>
           <w:rPr>
@@ -2007,7 +1775,7 @@
           <w:lang w:eastAsia="de-DE"/>
         </w:rPr>
       </w:pPr>
-      <w:hyperlink w:anchor="_Toc463272796" w:history="1">
+      <w:hyperlink w:anchor="_Toc465062905" w:history="1">
         <w:r>
           <w:rPr>
             <w:rStyle w:val="Hyperlink"/>
@@ -2045,7 +1813,7 @@
           <w:rPr>
             <w:webHidden/>
           </w:rPr>
-          <w:instrText xml:space="preserve"> PAGEREF _Toc463272796 \h </w:instrText>
+          <w:instrText xml:space="preserve"> PAGEREF _Toc465062905 \h </w:instrText>
         </w:r>
         <w:r>
           <w:rPr>
@@ -2062,7 +1830,7 @@
           <w:rPr>
             <w:webHidden/>
           </w:rPr>
-          <w:t>15</w:t>
+          <w:t>14</w:t>
         </w:r>
         <w:r>
           <w:rPr>
@@ -2085,7 +1853,7 @@
           <w:lang w:eastAsia="de-DE"/>
         </w:rPr>
       </w:pPr>
-      <w:hyperlink w:anchor="_Toc463272797" w:history="1">
+      <w:hyperlink w:anchor="_Toc465062906" w:history="1">
         <w:r>
           <w:rPr>
             <w:rStyle w:val="Hyperlink"/>
@@ -2105,7 +1873,7 @@
           <w:rPr>
             <w:rStyle w:val="Hyperlink"/>
           </w:rPr>
-          <w:t>Ermitteln die Input Hierarchie-Stufen für Inputs</w:t>
+          <w:t>Ermitteln der Output Hierarchie-Stufen für Inputs</w:t>
         </w:r>
         <w:r>
           <w:rPr>
@@ -2123,7 +1891,7 @@
           <w:rPr>
             <w:webHidden/>
           </w:rPr>
-          <w:instrText xml:space="preserve"> PAGEREF _Toc463272797 \h </w:instrText>
+          <w:instrText xml:space="preserve"> PAGEREF _Toc465062906 \h </w:instrText>
         </w:r>
         <w:r>
           <w:rPr>
@@ -2140,7 +1908,7 @@
           <w:rPr>
             <w:webHidden/>
           </w:rPr>
-          <w:t>16</w:t>
+          <w:t>15</w:t>
         </w:r>
         <w:r>
           <w:rPr>
@@ -2161,7 +1929,7 @@
           <w:lang w:eastAsia="de-DE"/>
         </w:rPr>
       </w:pPr>
-      <w:hyperlink w:anchor="_Toc463272798" w:history="1">
+      <w:hyperlink w:anchor="_Toc465062907" w:history="1">
         <w:r>
           <w:rPr>
             <w:rStyle w:val="Hyperlink"/>
@@ -2184,7 +1952,7 @@
             <w:rStyle w:val="Hyperlink"/>
             <w:lang w:eastAsia="zh-CN"/>
           </w:rPr>
-          <w:t>Feld – Feld Zuordnung zwischen Output und Output</w:t>
+          <w:t>Feld – Feld Zuordnung zwischen Output und Input</w:t>
         </w:r>
         <w:r>
           <w:rPr>
@@ -2202,7 +1970,7 @@
           <w:rPr>
             <w:webHidden/>
           </w:rPr>
-          <w:instrText xml:space="preserve"> PAGEREF _Toc463272798 \h </w:instrText>
+          <w:instrText xml:space="preserve"> PAGEREF _Toc465062907 \h </w:instrText>
         </w:r>
         <w:r>
           <w:rPr>
@@ -2219,7 +1987,7 @@
           <w:rPr>
             <w:webHidden/>
           </w:rPr>
-          <w:t>17</w:t>
+          <w:t>16</w:t>
         </w:r>
         <w:r>
           <w:rPr>
@@ -2242,7 +2010,7 @@
           <w:lang w:eastAsia="de-DE"/>
         </w:rPr>
       </w:pPr>
-      <w:hyperlink w:anchor="_Toc463272799" w:history="1">
+      <w:hyperlink w:anchor="_Toc465062908" w:history="1">
         <w:r>
           <w:rPr>
             <w:rStyle w:val="Hyperlink"/>
@@ -2280,7 +2048,7 @@
           <w:rPr>
             <w:webHidden/>
           </w:rPr>
-          <w:instrText xml:space="preserve"> PAGEREF _Toc463272799 \h </w:instrText>
+          <w:instrText xml:space="preserve"> PAGEREF _Toc465062908 \h </w:instrText>
         </w:r>
         <w:r>
           <w:rPr>
@@ -2297,7 +2065,7 @@
           <w:rPr>
             <w:webHidden/>
           </w:rPr>
-          <w:t>17</w:t>
+          <w:t>16</w:t>
         </w:r>
         <w:r>
           <w:rPr>
@@ -2320,7 +2088,7 @@
           <w:lang w:eastAsia="de-DE"/>
         </w:rPr>
       </w:pPr>
-      <w:hyperlink w:anchor="_Toc463272800" w:history="1">
+      <w:hyperlink w:anchor="_Toc465062909" w:history="1">
         <w:r>
           <w:rPr>
             <w:rStyle w:val="Hyperlink"/>
@@ -2358,7 +2126,7 @@
           <w:rPr>
             <w:webHidden/>
           </w:rPr>
-          <w:instrText xml:space="preserve"> PAGEREF _Toc463272800 \h </w:instrText>
+          <w:instrText xml:space="preserve"> PAGEREF _Toc465062909 \h </w:instrText>
         </w:r>
         <w:r>
           <w:rPr>
@@ -2375,7 +2143,7 @@
           <w:rPr>
             <w:webHidden/>
           </w:rPr>
-          <w:t>18</w:t>
+          <w:t>17</w:t>
         </w:r>
         <w:r>
           <w:rPr>
@@ -2398,7 +2166,7 @@
           <w:lang w:eastAsia="de-DE"/>
         </w:rPr>
       </w:pPr>
-      <w:hyperlink w:anchor="_Toc463272801" w:history="1">
+      <w:hyperlink w:anchor="_Toc465062910" w:history="1">
         <w:r>
           <w:rPr>
             <w:rStyle w:val="Hyperlink"/>
@@ -2418,7 +2186,7 @@
           <w:rPr>
             <w:rStyle w:val="Hyperlink"/>
           </w:rPr>
-          <w:t>Ermitteln die Input Hierarchie-Stufen für Outputs</w:t>
+          <w:t>Ermitteln der Input Hierarchie-Stufen für Outputs</w:t>
         </w:r>
         <w:r>
           <w:rPr>
@@ -2436,7 +2204,7 @@
           <w:rPr>
             <w:webHidden/>
           </w:rPr>
-          <w:instrText xml:space="preserve"> PAGEREF _Toc463272801 \h </w:instrText>
+          <w:instrText xml:space="preserve"> PAGEREF _Toc465062910 \h </w:instrText>
         </w:r>
         <w:r>
           <w:rPr>
@@ -2453,7 +2221,7 @@
           <w:rPr>
             <w:webHidden/>
           </w:rPr>
-          <w:t>19</w:t>
+          <w:t>18</w:t>
         </w:r>
         <w:r>
           <w:rPr>
@@ -2488,13 +2256,13 @@
       <w:r>
         <w:br w:type="page"/>
       </w:r>
-      <w:bookmarkStart w:id="1" w:name="_Toc463272774"/>
+      <w:bookmarkStart w:id="2" w:name="_Toc465062886"/>
       <w:bookmarkEnd w:id="0"/>
       <w:r>
         <w:lastRenderedPageBreak/>
         <w:t>Einführung</w:t>
       </w:r>
-      <w:bookmarkEnd w:id="1"/>
+      <w:bookmarkEnd w:id="2"/>
     </w:p>
     <w:p/>
     <w:p>
@@ -3381,7 +3149,7 @@
           <w:lang w:eastAsia="zh-CN"/>
         </w:rPr>
       </w:pPr>
-      <w:bookmarkStart w:id="2" w:name="_Toc463272775"/>
+      <w:bookmarkStart w:id="3" w:name="_Toc465062887"/>
       <w:r>
         <w:rPr>
           <w:lang w:eastAsia="zh-CN"/>
@@ -3389,7 +3157,7 @@
         <w:lastRenderedPageBreak/>
         <w:t>Der Lösungsansatz</w:t>
       </w:r>
-      <w:bookmarkEnd w:id="2"/>
+      <w:bookmarkEnd w:id="3"/>
     </w:p>
     <w:p>
       <w:pPr>
@@ -4020,7 +3788,7 @@
       <w:pPr>
         <w:pStyle w:val="berschrift2"/>
       </w:pPr>
-      <w:bookmarkStart w:id="3" w:name="_Toc463272776"/>
+      <w:bookmarkStart w:id="4" w:name="_Toc465062888"/>
       <w:r>
         <w:t>Die</w:t>
       </w:r>
@@ -4030,7 +3798,7 @@
       <w:r>
         <w:t>n</w:t>
       </w:r>
-      <w:bookmarkEnd w:id="3"/>
+      <w:bookmarkEnd w:id="4"/>
     </w:p>
     <w:p>
       <w:pPr>
@@ -4109,7 +3877,7 @@
       <w:pPr>
         <w:pStyle w:val="StyleHeading1AsianSimSun"/>
       </w:pPr>
-      <w:bookmarkStart w:id="4" w:name="_Toc463272777"/>
+      <w:bookmarkStart w:id="5" w:name="_Toc465062889"/>
       <w:r>
         <w:lastRenderedPageBreak/>
         <w:t>„Nur“-Input und</w:t>
@@ -4123,10 +3891,10 @@
       <w:r>
         <w:t>Output</w:t>
       </w:r>
-      <w:bookmarkEnd w:id="4"/>
       <w:r>
         <w:t xml:space="preserve"> Analyse.</w:t>
       </w:r>
+      <w:bookmarkEnd w:id="5"/>
     </w:p>
     <w:p>
       <w:pPr>
@@ -4586,7 +4354,7 @@
       <w:pPr>
         <w:pStyle w:val="StyleHeading1AsianSimSun"/>
       </w:pPr>
-      <w:bookmarkStart w:id="5" w:name="_Toc463272778"/>
+      <w:bookmarkStart w:id="6" w:name="_Toc465062890"/>
       <w:r>
         <w:lastRenderedPageBreak/>
         <w:t>Aufbau der Tabellen „</w:t>
@@ -4633,7 +4401,7 @@
       <w:r>
         <w:t>“</w:t>
       </w:r>
-      <w:bookmarkEnd w:id="5"/>
+      <w:bookmarkEnd w:id="6"/>
     </w:p>
     <w:p>
       <w:pPr>
@@ -4910,7 +4678,7 @@
       <w:pPr>
         <w:pStyle w:val="berschrift2"/>
       </w:pPr>
-      <w:bookmarkStart w:id="6" w:name="_Toc463272779"/>
+      <w:bookmarkStart w:id="7" w:name="_Toc465062891"/>
       <w:r>
         <w:t>Aufbau der Tabelle „</w:t>
       </w:r>
@@ -4928,7 +4696,7 @@
       <w:r>
         <w:t>“</w:t>
       </w:r>
-      <w:bookmarkEnd w:id="6"/>
+      <w:bookmarkEnd w:id="7"/>
     </w:p>
     <w:p>
       <w:pPr>
@@ -5367,7 +5135,7 @@
           <w:numId w:val="8"/>
         </w:numPr>
       </w:pPr>
-      <w:bookmarkStart w:id="7" w:name="_Toc463272780"/>
+      <w:bookmarkStart w:id="8" w:name="_Toc465062892"/>
       <w:r>
         <w:lastRenderedPageBreak/>
         <w:t>Aufbau der Tabelle „F</w:t>
@@ -5397,7 +5165,7 @@
       <w:r>
         <w:t>“</w:t>
       </w:r>
-      <w:bookmarkEnd w:id="7"/>
+      <w:bookmarkEnd w:id="8"/>
     </w:p>
     <w:p/>
     <w:p>
@@ -5645,7 +5413,7 @@
           <w:lang w:eastAsia="zh-CN"/>
         </w:rPr>
       </w:pPr>
-      <w:bookmarkStart w:id="8" w:name="_Toc463272781"/>
+      <w:bookmarkStart w:id="9" w:name="_Toc465062893"/>
       <w:r>
         <w:rPr>
           <w:lang w:eastAsia="zh-CN"/>
@@ -5697,7 +5465,7 @@
         </w:rPr>
         <w:t>Zuordnungen</w:t>
       </w:r>
-      <w:bookmarkEnd w:id="8"/>
+      <w:bookmarkEnd w:id="9"/>
     </w:p>
     <w:p/>
     <w:p>
@@ -5944,7 +5712,7 @@
           <w:numId w:val="8"/>
         </w:numPr>
       </w:pPr>
-      <w:bookmarkStart w:id="9" w:name="_Toc463272782"/>
+      <w:bookmarkStart w:id="10" w:name="_Toc465062894"/>
       <w:r>
         <w:t xml:space="preserve">Die </w:t>
       </w:r>
@@ -5962,7 +5730,7 @@
       <w:r>
         <w:t>“</w:t>
       </w:r>
-      <w:bookmarkEnd w:id="9"/>
+      <w:bookmarkEnd w:id="10"/>
     </w:p>
     <w:p/>
     <w:p>
@@ -6100,7 +5868,7 @@
           <w:numId w:val="8"/>
         </w:numPr>
       </w:pPr>
-      <w:bookmarkStart w:id="10" w:name="_Toc463272785"/>
+      <w:bookmarkStart w:id="11" w:name="_Toc465062895"/>
       <w:r>
         <w:lastRenderedPageBreak/>
         <w:t>Die Zwischen-Tabelle: „</w:t>
@@ -6113,7 +5881,7 @@
       <w:r>
         <w:t>“</w:t>
       </w:r>
-      <w:bookmarkEnd w:id="10"/>
+      <w:bookmarkEnd w:id="11"/>
     </w:p>
     <w:p>
       <w:r>
@@ -6125,57 +5893,39 @@
       </w:r>
       <w:proofErr w:type="spellEnd"/>
       <w:r>
-        <w:t>“ wird in mehreren Schritten erzeugt. Zuerst wird d</w:t>
-      </w:r>
-      <w:r>
-        <w:t>ie zweite Zwischentabelle „</w:t>
+        <w:t>“ wird in mehreren Schritten erzeugt. Zuerst wird die zweite Zwischentabelle „</w:t>
+      </w:r>
+      <w:proofErr w:type="spellStart"/>
+      <w:r>
+        <w:t>f_type_d</w:t>
+      </w:r>
+      <w:proofErr w:type="spellEnd"/>
+      <w:r>
+        <w:t>“ aus den Tabellen „</w:t>
+      </w:r>
+      <w:proofErr w:type="spellStart"/>
+      <w:r>
+        <w:t>f_input_output</w:t>
+      </w:r>
+      <w:proofErr w:type="spellEnd"/>
+      <w:r>
+        <w:t>“ und „type“ aufgebaut. Die Tabelle „</w:t>
+      </w:r>
+      <w:proofErr w:type="spellStart"/>
+      <w:r>
+        <w:t>f_type_d</w:t>
+      </w:r>
+      <w:proofErr w:type="spellEnd"/>
+      <w:r>
+        <w:t>“ hat bereits die Struktur der späteren Zwischen-Tabelle „</w:t>
       </w:r>
       <w:proofErr w:type="spellStart"/>
       <w:r>
         <w:t>f_type</w:t>
       </w:r>
-      <w:r>
-        <w:t>_d</w:t>
-      </w:r>
-      <w:proofErr w:type="spellEnd"/>
-      <w:r>
-        <w:t xml:space="preserve">“ </w:t>
-      </w:r>
-      <w:r>
-        <w:t>aus den Tabellen „</w:t>
-      </w:r>
-      <w:proofErr w:type="spellStart"/>
-      <w:r>
-        <w:t>f_input_output</w:t>
-      </w:r>
-      <w:proofErr w:type="spellEnd"/>
-      <w:r>
-        <w:t>“ und „type“ aufgebaut. Die Ta</w:t>
-      </w:r>
-      <w:r>
-        <w:t>belle „</w:t>
-      </w:r>
-      <w:proofErr w:type="spellStart"/>
-      <w:r>
-        <w:t>f_type_d</w:t>
-      </w:r>
-      <w:proofErr w:type="spellEnd"/>
-      <w:r>
-        <w:t>“ hat bereits die</w:t>
-      </w:r>
-      <w:r>
-        <w:t xml:space="preserve"> Struktur der späteren Zwischen-Tabelle „</w:t>
-      </w:r>
-      <w:proofErr w:type="spellStart"/>
-      <w:r>
-        <w:t>f_type</w:t>
-      </w:r>
-      <w:proofErr w:type="spellEnd"/>
-      <w:r>
-        <w:t>“, beinhaltet jedoch nur die Informationen der ausg</w:t>
-      </w:r>
-      <w:r>
-        <w:t>ewählten „</w:t>
+      <w:proofErr w:type="spellEnd"/>
+      <w:r>
+        <w:t>“, beinhaltet jedoch nur die Informationen der ausgewählten „</w:t>
       </w:r>
       <w:proofErr w:type="spellStart"/>
       <w:r>
@@ -6183,18 +5933,12 @@
       </w:r>
       <w:proofErr w:type="spellEnd"/>
       <w:r>
-        <w:t>“ Objekte</w:t>
-      </w:r>
-      <w:r>
-        <w:t>.</w:t>
-      </w:r>
-    </w:p>
-    <w:p>
-      <w:r>
-        <w:t>Als nächstes werden di</w:t>
-      </w:r>
-      <w:r>
-        <w:t>e „</w:t>
+        <w:t>“ Objekte.</w:t>
+      </w:r>
+    </w:p>
+    <w:p>
+      <w:r>
+        <w:t>Als nächstes werden die „</w:t>
       </w:r>
       <w:proofErr w:type="spellStart"/>
       <w:r>
@@ -6202,10 +5946,7 @@
       </w:r>
       <w:proofErr w:type="spellEnd"/>
       <w:r>
-        <w:t>“ Informationen mit den</w:t>
-      </w:r>
-      <w:r>
-        <w:t xml:space="preserve"> „</w:t>
+        <w:t>“ Informationen mit den „</w:t>
       </w:r>
       <w:proofErr w:type="spellStart"/>
       <w:r>
@@ -6213,10 +5954,7 @@
       </w:r>
       <w:proofErr w:type="spellEnd"/>
       <w:r>
-        <w:t xml:space="preserve">“ Objekt(en) </w:t>
-      </w:r>
-      <w:r>
-        <w:t xml:space="preserve">in der Zwischentabelle </w:t>
+        <w:t xml:space="preserve">“ Objekt(en) in der Zwischentabelle </w:t>
       </w:r>
       <w:proofErr w:type="spellStart"/>
       <w:r>
@@ -6224,10 +5962,7 @@
       </w:r>
       <w:proofErr w:type="spellEnd"/>
       <w:r>
-        <w:t xml:space="preserve"> verbunden</w:t>
-      </w:r>
-      <w:r>
-        <w:t>.</w:t>
+        <w:t xml:space="preserve"> verbunden.</w:t>
       </w:r>
     </w:p>
     <w:p/>
@@ -6314,7 +6049,6 @@
           <w:szCs w:val="32"/>
         </w:rPr>
       </w:pPr>
-      <w:bookmarkStart w:id="11" w:name="_Toc463272787"/>
       <w:r>
         <w:br w:type="page"/>
       </w:r>
@@ -6326,6 +6060,7 @@
           <w:lang w:eastAsia="zh-CN"/>
         </w:rPr>
       </w:pPr>
+      <w:bookmarkStart w:id="12" w:name="_Toc465062896"/>
       <w:r>
         <w:lastRenderedPageBreak/>
         <w:t>Aufbau</w:t>
@@ -6336,7 +6071,7 @@
       <w:r>
         <w:t xml:space="preserve"> der Parametertabellen</w:t>
       </w:r>
-      <w:bookmarkEnd w:id="11"/>
+      <w:bookmarkEnd w:id="12"/>
     </w:p>
     <w:p>
       <w:pPr>
@@ -6554,11 +6289,11 @@
           <w:numId w:val="8"/>
         </w:numPr>
       </w:pPr>
-      <w:bookmarkStart w:id="12" w:name="_Toc463272788"/>
+      <w:bookmarkStart w:id="13" w:name="_Toc465062897"/>
       <w:r>
         <w:t>Selektion einer Datei</w:t>
       </w:r>
-      <w:bookmarkEnd w:id="12"/>
+      <w:bookmarkEnd w:id="13"/>
     </w:p>
     <w:p>
       <w:pPr>
@@ -6820,14 +6555,14 @@
           <w:numId w:val="8"/>
         </w:numPr>
       </w:pPr>
-      <w:bookmarkStart w:id="13" w:name="_Toc463272789"/>
+      <w:bookmarkStart w:id="14" w:name="_Toc465062898"/>
       <w:r>
         <w:t>Selektion des Rec</w:t>
       </w:r>
       <w:r>
         <w:t>ords</w:t>
       </w:r>
-      <w:bookmarkEnd w:id="13"/>
+      <w:bookmarkEnd w:id="14"/>
     </w:p>
     <w:p>
       <w:pPr>
@@ -6986,31 +6721,7 @@
         <w:rPr>
           <w:bCs/>
         </w:rPr>
-        <w:t xml:space="preserve"> </w:t>
-      </w:r>
-      <w:r>
-        <w:rPr>
-          <w:bCs/>
-        </w:rPr>
-        <w:t>Di</w:t>
-      </w:r>
-      <w:r>
-        <w:rPr>
-          <w:bCs/>
-        </w:rPr>
-        <w:t xml:space="preserve">e Tabellen können </w:t>
-      </w:r>
-      <w:r>
-        <w:rPr>
-          <w:bCs/>
-        </w:rPr>
-        <w:t>direkt über das Menu Auswertung</w:t>
-      </w:r>
-      <w:r>
-        <w:rPr>
-          <w:bCs/>
-        </w:rPr>
-        <w:t xml:space="preserve"> befüllt werden.</w:t>
+        <w:t xml:space="preserve"> Die Tabellen können direkt über das Menu Auswertung befüllt werden.</w:t>
       </w:r>
     </w:p>
     <w:p>
@@ -7028,14 +6739,14 @@
           <w:numId w:val="8"/>
         </w:numPr>
       </w:pPr>
-      <w:bookmarkStart w:id="14" w:name="_Toc463272790"/>
+      <w:bookmarkStart w:id="15" w:name="_Toc465062899"/>
       <w:r>
         <w:t xml:space="preserve">Selektion </w:t>
       </w:r>
       <w:r>
         <w:t>des Feldes</w:t>
       </w:r>
-      <w:bookmarkEnd w:id="14"/>
+      <w:bookmarkEnd w:id="15"/>
     </w:p>
     <w:p>
       <w:pPr>
@@ -7164,13 +6875,7 @@
         <w:rPr>
           <w:bCs/>
         </w:rPr>
-        <w:t xml:space="preserve"> </w:t>
-      </w:r>
-      <w:r>
-        <w:rPr>
-          <w:bCs/>
-        </w:rPr>
-        <w:t xml:space="preserve">Die Tabellen können entweder direkt über das Menu Auswertung oder über das Menu Analyse Scripts unter „Setze Analyseparameter“ befüllt werden.  </w:t>
+        <w:t xml:space="preserve"> Die Tabellen können entweder direkt über das Menu Auswertung oder über das Menu Analyse Scripts unter „Setze Analyseparameter“ befüllt werden.  </w:t>
       </w:r>
     </w:p>
     <w:p>
@@ -7188,11 +6893,11 @@
           <w:numId w:val="8"/>
         </w:numPr>
       </w:pPr>
-      <w:bookmarkStart w:id="15" w:name="_Toc463272791"/>
+      <w:bookmarkStart w:id="16" w:name="_Toc465062900"/>
       <w:r>
         <w:t>Selektion in der Kombination</w:t>
       </w:r>
-      <w:bookmarkEnd w:id="15"/>
+      <w:bookmarkEnd w:id="16"/>
     </w:p>
     <w:p>
       <w:pPr>
@@ -7340,7 +7045,7 @@
           <w:numId w:val="8"/>
         </w:numPr>
       </w:pPr>
-      <w:bookmarkStart w:id="16" w:name="_Toc463272792"/>
+      <w:bookmarkStart w:id="17" w:name="_Toc465062901"/>
       <w:r>
         <w:t>Die Tabelle „</w:t>
       </w:r>
@@ -7352,7 +7057,7 @@
       <w:r>
         <w:t>“</w:t>
       </w:r>
-      <w:bookmarkEnd w:id="16"/>
+      <w:bookmarkEnd w:id="17"/>
     </w:p>
     <w:p>
       <w:pPr>
@@ -7497,7 +7202,7 @@
           <w:numId w:val="8"/>
         </w:numPr>
       </w:pPr>
-      <w:bookmarkStart w:id="17" w:name="_Toc463272793"/>
+      <w:bookmarkStart w:id="18" w:name="_Toc465062902"/>
       <w:r>
         <w:t>Auf</w:t>
       </w:r>
@@ -7512,7 +7217,6 @@
       <w:r>
         <w:t xml:space="preserve"> </w:t>
       </w:r>
-      <w:bookmarkEnd w:id="17"/>
       <w:proofErr w:type="spellStart"/>
       <w:r>
         <w:t>Programs</w:t>
@@ -7521,6 +7225,7 @@
       <w:r>
         <w:t>“</w:t>
       </w:r>
+      <w:bookmarkEnd w:id="18"/>
     </w:p>
     <w:p>
       <w:pPr>
@@ -7739,7 +7444,7 @@
           <w:lang w:eastAsia="zh-CN"/>
         </w:rPr>
       </w:pPr>
-      <w:bookmarkStart w:id="18" w:name="_Toc463272794"/>
+      <w:bookmarkStart w:id="19" w:name="_Toc465062903"/>
       <w:r>
         <w:rPr>
           <w:lang w:eastAsia="zh-CN"/>
@@ -7747,7 +7452,7 @@
         <w:lastRenderedPageBreak/>
         <w:t>Feld – Feld Zuordnung zwischen Input und Output</w:t>
       </w:r>
-      <w:bookmarkEnd w:id="18"/>
+      <w:bookmarkEnd w:id="19"/>
     </w:p>
     <w:p>
       <w:pPr>
@@ -8089,13 +7794,7 @@
         <w:rPr>
           <w:bCs/>
         </w:rPr>
-        <w:t xml:space="preserve"> zu In</w:t>
-      </w:r>
-      <w:r>
-        <w:rPr>
-          <w:bCs/>
-        </w:rPr>
-        <w:t>puts“</w:t>
+        <w:t xml:space="preserve"> zu Inputs“</w:t>
       </w:r>
       <w:r>
         <w:rPr>
@@ -8147,14 +7846,14 @@
           <w:numId w:val="8"/>
         </w:numPr>
       </w:pPr>
-      <w:bookmarkStart w:id="19" w:name="_Toc463272795"/>
+      <w:bookmarkStart w:id="20" w:name="_Toc465062904"/>
       <w:r>
         <w:t xml:space="preserve">Aufbau der </w:t>
       </w:r>
       <w:r>
         <w:t>Input Feld-Hierarchie</w:t>
       </w:r>
-      <w:bookmarkEnd w:id="19"/>
+      <w:bookmarkEnd w:id="20"/>
     </w:p>
     <w:p>
       <w:pPr>
@@ -8370,41 +8069,13 @@
         <w:rPr>
           <w:bCs/>
         </w:rPr>
-        <w:t>“ aufgebaut</w:t>
-      </w:r>
-      <w:proofErr w:type="gramStart"/>
-      <w:r>
-        <w:rPr>
-          <w:bCs/>
-        </w:rPr>
-        <w:t xml:space="preserve">. </w:t>
-      </w:r>
-      <w:proofErr w:type="gramEnd"/>
-      <w:r>
-        <w:rPr>
-          <w:bCs/>
-        </w:rPr>
-        <w:t>In dieser</w:t>
-      </w:r>
-      <w:r>
-        <w:rPr>
-          <w:bCs/>
-        </w:rPr>
-        <w:t xml:space="preserve"> </w:t>
-      </w:r>
-      <w:proofErr w:type="spellStart"/>
-      <w:r>
-        <w:rPr>
-          <w:bCs/>
-        </w:rPr>
-        <w:t>sind</w:t>
-      </w:r>
-      <w:proofErr w:type="spellEnd"/>
-      <w:r>
-        <w:rPr>
-          <w:bCs/>
-        </w:rPr>
-        <w:t xml:space="preserve"> alle Felder aufgenommen</w:t>
+        <w:t>“ aufgebaut. In dieser</w:t>
+      </w:r>
+      <w:r>
+        <w:rPr>
+          <w:bCs/>
+        </w:rPr>
+        <w:t xml:space="preserve"> sind alle Felder aufgenommen</w:t>
       </w:r>
       <w:r>
         <w:rPr>
@@ -8543,11 +8214,11 @@
           <w:numId w:val="8"/>
         </w:numPr>
       </w:pPr>
-      <w:bookmarkStart w:id="20" w:name="_Toc463272796"/>
+      <w:bookmarkStart w:id="21" w:name="_Toc465062905"/>
       <w:r>
         <w:t>Input Felder ohne Output</w:t>
       </w:r>
-      <w:bookmarkEnd w:id="20"/>
+      <w:bookmarkEnd w:id="21"/>
     </w:p>
     <w:p>
       <w:pPr>
@@ -8787,7 +8458,7 @@
           <w:numId w:val="8"/>
         </w:numPr>
       </w:pPr>
-      <w:bookmarkStart w:id="21" w:name="_Toc463272797"/>
+      <w:bookmarkStart w:id="22" w:name="_Toc465062906"/>
       <w:r>
         <w:lastRenderedPageBreak/>
         <w:t xml:space="preserve">Ermitteln </w:t>
@@ -8810,7 +8481,7 @@
       <w:r>
         <w:t xml:space="preserve"> für Inputs</w:t>
       </w:r>
-      <w:bookmarkEnd w:id="21"/>
+      <w:bookmarkEnd w:id="22"/>
     </w:p>
     <w:p>
       <w:pPr>
@@ -9067,13 +8738,7 @@
         <w:rPr>
           <w:bCs/>
         </w:rPr>
-        <w:t xml:space="preserve"> </w:t>
-      </w:r>
-      <w:r>
-        <w:rPr>
-          <w:bCs/>
-        </w:rPr>
-        <w:t xml:space="preserve">Bitte beachten Sie, dass die </w:t>
+        <w:t xml:space="preserve"> Bitte beachten Sie, dass die </w:t>
       </w:r>
       <w:proofErr w:type="spellStart"/>
       <w:r>
@@ -9203,7 +8868,7 @@
           <w:lang w:eastAsia="zh-CN"/>
         </w:rPr>
       </w:pPr>
-      <w:bookmarkStart w:id="22" w:name="_Toc463272798"/>
+      <w:bookmarkStart w:id="23" w:name="_Toc465062907"/>
       <w:r>
         <w:rPr>
           <w:lang w:eastAsia="zh-CN"/>
@@ -9229,7 +8894,7 @@
         </w:rPr>
         <w:t>put</w:t>
       </w:r>
-      <w:bookmarkEnd w:id="22"/>
+      <w:bookmarkEnd w:id="23"/>
     </w:p>
     <w:p>
       <w:pPr>
@@ -9272,11 +8937,11 @@
           <w:numId w:val="8"/>
         </w:numPr>
       </w:pPr>
-      <w:bookmarkStart w:id="23" w:name="_Toc463272799"/>
+      <w:bookmarkStart w:id="24" w:name="_Toc465062908"/>
       <w:r>
         <w:t>Aufbau der Output-Feld Hierarchie</w:t>
       </w:r>
-      <w:bookmarkEnd w:id="23"/>
+      <w:bookmarkEnd w:id="24"/>
     </w:p>
     <w:p>
       <w:pPr>
@@ -9630,36 +9295,24 @@
           <w:numId w:val="8"/>
         </w:numPr>
       </w:pPr>
-      <w:bookmarkStart w:id="24" w:name="_Toc463272800"/>
+      <w:bookmarkStart w:id="25" w:name="_Toc465062909"/>
       <w:r>
         <w:lastRenderedPageBreak/>
         <w:t>Output Felder Ohne Input</w:t>
       </w:r>
-      <w:bookmarkEnd w:id="24"/>
-    </w:p>
-    <w:p>
-      <w:pPr>
-        <w:rPr>
-          <w:bCs/>
-        </w:rPr>
-      </w:pPr>
-      <w:r>
-        <w:rPr>
-          <w:bCs/>
-        </w:rPr>
-        <w:t xml:space="preserve">Eine der Fragestellungen </w:t>
-      </w:r>
-      <w:r>
-        <w:rPr>
-          <w:bCs/>
-        </w:rPr>
-        <w:t xml:space="preserve">ist, </w:t>
-      </w:r>
-      <w:r>
-        <w:rPr>
-          <w:bCs/>
-        </w:rPr>
-        <w:t xml:space="preserve">welche </w:t>
+      <w:bookmarkEnd w:id="25"/>
+    </w:p>
+    <w:p>
+      <w:pPr>
+        <w:rPr>
+          <w:bCs/>
+        </w:rPr>
+      </w:pPr>
+      <w:r>
+        <w:rPr>
+          <w:bCs/>
+        </w:rPr>
+        <w:t xml:space="preserve">Eine der Fragestellungen ist, welche </w:t>
       </w:r>
       <w:proofErr w:type="spellStart"/>
       <w:r>
@@ -9673,31 +9326,7 @@
         <w:rPr>
           <w:bCs/>
         </w:rPr>
-        <w:t xml:space="preserve"> kein</w:t>
-      </w:r>
-      <w:r>
-        <w:rPr>
-          <w:bCs/>
-        </w:rPr>
-        <w:t>en</w:t>
-      </w:r>
-      <w:r>
-        <w:rPr>
-          <w:bCs/>
-        </w:rPr>
-        <w:t xml:space="preserve"> Input haben</w:t>
-      </w:r>
-      <w:r>
-        <w:rPr>
-          <w:bCs/>
-        </w:rPr>
-        <w:t xml:space="preserve"> (Analyse </w:t>
-      </w:r>
-      <w:r>
-        <w:rPr>
-          <w:bCs/>
-        </w:rPr>
-        <w:t>6.).</w:t>
+        <w:t xml:space="preserve"> keinen Input haben (Analyse 6.).</w:t>
       </w:r>
     </w:p>
     <w:p>
@@ -9745,31 +9374,7 @@
         <w:rPr>
           <w:bCs/>
         </w:rPr>
-        <w:t>“ die Ergebnis-Tabelle „</w:t>
-      </w:r>
-      <w:r>
-        <w:rPr>
-          <w:bCs/>
-        </w:rPr>
-        <w:t>Out</w:t>
-      </w:r>
-      <w:r>
-        <w:rPr>
-          <w:bCs/>
-        </w:rPr>
-        <w:t xml:space="preserve">put ohne </w:t>
-      </w:r>
-      <w:r>
-        <w:rPr>
-          <w:bCs/>
-        </w:rPr>
-        <w:t>In</w:t>
-      </w:r>
-      <w:r>
-        <w:rPr>
-          <w:bCs/>
-        </w:rPr>
-        <w:t xml:space="preserve">puts“ aufgebaut. </w:t>
+        <w:t xml:space="preserve">“ die Ergebnis-Tabelle „Output ohne Inputs“ aufgebaut. </w:t>
       </w:r>
     </w:p>
     <w:p>
@@ -9872,7 +9477,7 @@
           <w:numId w:val="8"/>
         </w:numPr>
       </w:pPr>
-      <w:bookmarkStart w:id="25" w:name="_Toc463272801"/>
+      <w:bookmarkStart w:id="26" w:name="_Toc465062910"/>
       <w:r>
         <w:lastRenderedPageBreak/>
         <w:t>Ermitteln der</w:t>
@@ -9880,7 +9485,7 @@
       <w:r>
         <w:t xml:space="preserve"> Input Hierarchie-Stufen für Outputs</w:t>
       </w:r>
-      <w:bookmarkEnd w:id="25"/>
+      <w:bookmarkEnd w:id="26"/>
     </w:p>
     <w:p>
       <w:pPr>
@@ -10055,8 +9660,6 @@
         </w:rPr>
         <w:t xml:space="preserve">-s. Der Aufbau erfolgt schrittweise. </w:t>
       </w:r>
-      <w:bookmarkStart w:id="26" w:name="_GoBack"/>
-      <w:bookmarkEnd w:id="26"/>
       <w:r>
         <w:rPr>
           <w:bCs/>
@@ -14511,7 +14114,7 @@
   <a:extraClrSchemeLst/>
   <a:extLst>
     <a:ext uri="{05A4C25C-085E-4340-85A3-A5531E510DB2}">
-      <thm15:themeFamily xmlns:thm15="http://schemas.microsoft.com/office/thememl/2012/main" xmlns="" name="Office Theme" id="{62F939B6-93AF-4DB8-9C6B-D6C7DFDC589F}" vid="{4A3C46E8-61CC-4603-A589-7422A47A8E4A}"/>
+      <thm15:themeFamily xmlns="" xmlns:thm15="http://schemas.microsoft.com/office/thememl/2012/main" name="Office Theme" id="{62F939B6-93AF-4DB8-9C6B-D6C7DFDC589F}" vid="{4A3C46E8-61CC-4603-A589-7422A47A8E4A}"/>
     </a:ext>
   </a:extLst>
 </a:theme>
@@ -14522,7 +14125,7 @@
 </file>
 
 <file path=customXml/itemProps1.xml><?xml version="1.0" encoding="utf-8"?>
-<ds:datastoreItem xmlns:ds="http://schemas.openxmlformats.org/officeDocument/2006/customXml" ds:itemID="{362C5C4F-0F0E-484F-BC31-ACE09CB2FD9C}">
+<ds:datastoreItem xmlns:ds="http://schemas.openxmlformats.org/officeDocument/2006/customXml" ds:itemID="{C2539EA4-B9D9-48DE-BBE5-79B1A71FB123}">
   <ds:schemaRefs>
     <ds:schemaRef ds:uri="http://schemas.openxmlformats.org/officeDocument/2006/bibliography"/>
   </ds:schemaRefs>

</xml_diff>